<commit_message>
Adding details for 2nd PCR
</commit_message>
<xml_diff>
--- a/libraryPrep_Illumina/libraryPrep_protocol.docx
+++ b/libraryPrep_Illumina/libraryPrep_protocol.docx
@@ -150,9 +150,9 @@
       <w:pPr>
         <w:pStyle w:val="Heading4"/>
       </w:pPr>
-      <w:bookmarkStart w:id="21" w:name="v1.1.0-latest"/>
-      <w:r>
-        <w:t xml:space="preserve">v1.1.0 (Latest)</w:t>
+      <w:bookmarkStart w:id="21" w:name="v1.1.1-latest"/>
+      <w:r>
+        <w:t xml:space="preserve">v1.1.1 (Latest)</w:t>
       </w:r>
       <w:bookmarkEnd w:id="21"/>
     </w:p>
@@ -165,7 +165,7 @@
         <w:pStyle w:val="Compact"/>
       </w:pPr>
       <w:r>
-        <w:t xml:space="preserve">Added colored links</w:t>
+        <w:t xml:space="preserve">Minor typo fixes</w:t>
       </w:r>
     </w:p>
     <w:p>
@@ -177,7 +177,7 @@
         <w:pStyle w:val="Compact"/>
       </w:pPr>
       <w:r>
-        <w:t xml:space="preserve">Minor typo and syntax changes</w:t>
+        <w:t xml:space="preserve">Added details on performin 2nd PCR raction to increase concentrations</w:t>
       </w:r>
     </w:p>
     <w:p>
@@ -189,52 +189,16 @@
         <w:pStyle w:val="Compact"/>
       </w:pPr>
       <w:r>
-        <w:t xml:space="preserve">Updated end-repair master mix</w:t>
-      </w:r>
-    </w:p>
-    <w:p>
-      <w:pPr>
-        <w:numPr>
-          <w:ilvl w:val="0"/>
-          <w:numId w:val="1001"/>
-        </w:numPr>
-        <w:pStyle w:val="Compact"/>
-      </w:pPr>
-      <w:r>
-        <w:t xml:space="preserve">Added post shearing bead cleanup</w:t>
-      </w:r>
-    </w:p>
-    <w:p>
-      <w:pPr>
-        <w:numPr>
-          <w:ilvl w:val="0"/>
-          <w:numId w:val="1001"/>
-        </w:numPr>
-        <w:pStyle w:val="Compact"/>
-      </w:pPr>
-      <w:r>
-        <w:t xml:space="preserve">Autogenerated references</w:t>
-      </w:r>
-    </w:p>
-    <w:p>
-      <w:pPr>
-        <w:numPr>
-          <w:ilvl w:val="0"/>
-          <w:numId w:val="1001"/>
-        </w:numPr>
-        <w:pStyle w:val="Compact"/>
-      </w:pPr>
-      <w:r>
-        <w:t xml:space="preserve">Added YAML header to generate table of contents, title, author, and last updated</w:t>
+        <w:t xml:space="preserve">Added details on pooling into equimolar pools for sequencing</w:t>
       </w:r>
     </w:p>
     <w:p>
       <w:pPr>
         <w:pStyle w:val="Heading4"/>
       </w:pPr>
-      <w:bookmarkStart w:id="22" w:name="v1.0.0-july-10-2019"/>
-      <w:r>
-        <w:t xml:space="preserve">v1.0.0 (July 10, 2019)</w:t>
+      <w:bookmarkStart w:id="22" w:name="v1.1.0"/>
+      <w:r>
+        <w:t xml:space="preserve">v1.1.0</w:t>
       </w:r>
       <w:bookmarkEnd w:id="22"/>
     </w:p>
@@ -247,6 +211,88 @@
         <w:pStyle w:val="Compact"/>
       </w:pPr>
       <w:r>
+        <w:t xml:space="preserve">Added colored links</w:t>
+      </w:r>
+    </w:p>
+    <w:p>
+      <w:pPr>
+        <w:numPr>
+          <w:ilvl w:val="0"/>
+          <w:numId w:val="1002"/>
+        </w:numPr>
+        <w:pStyle w:val="Compact"/>
+      </w:pPr>
+      <w:r>
+        <w:t xml:space="preserve">Minor typo and syntax changes</w:t>
+      </w:r>
+    </w:p>
+    <w:p>
+      <w:pPr>
+        <w:numPr>
+          <w:ilvl w:val="0"/>
+          <w:numId w:val="1002"/>
+        </w:numPr>
+        <w:pStyle w:val="Compact"/>
+      </w:pPr>
+      <w:r>
+        <w:t xml:space="preserve">Updated end-repair master mix</w:t>
+      </w:r>
+    </w:p>
+    <w:p>
+      <w:pPr>
+        <w:numPr>
+          <w:ilvl w:val="0"/>
+          <w:numId w:val="1002"/>
+        </w:numPr>
+        <w:pStyle w:val="Compact"/>
+      </w:pPr>
+      <w:r>
+        <w:t xml:space="preserve">Added post shearing bead cleanup</w:t>
+      </w:r>
+    </w:p>
+    <w:p>
+      <w:pPr>
+        <w:numPr>
+          <w:ilvl w:val="0"/>
+          <w:numId w:val="1002"/>
+        </w:numPr>
+        <w:pStyle w:val="Compact"/>
+      </w:pPr>
+      <w:r>
+        <w:t xml:space="preserve">Autogenerated references</w:t>
+      </w:r>
+    </w:p>
+    <w:p>
+      <w:pPr>
+        <w:numPr>
+          <w:ilvl w:val="0"/>
+          <w:numId w:val="1002"/>
+        </w:numPr>
+        <w:pStyle w:val="Compact"/>
+      </w:pPr>
+      <w:r>
+        <w:t xml:space="preserve">Added YAML header to generate table of contents, title, author, and last updated</w:t>
+      </w:r>
+    </w:p>
+    <w:p>
+      <w:pPr>
+        <w:pStyle w:val="Heading4"/>
+      </w:pPr>
+      <w:bookmarkStart w:id="23" w:name="v1.0.0-july-10-2019"/>
+      <w:r>
+        <w:t xml:space="preserve">v1.0.0 (July 10, 2019)</w:t>
+      </w:r>
+      <w:bookmarkEnd w:id="23"/>
+    </w:p>
+    <w:p>
+      <w:pPr>
+        <w:numPr>
+          <w:ilvl w:val="0"/>
+          <w:numId w:val="1003"/>
+        </w:numPr>
+        <w:pStyle w:val="Compact"/>
+      </w:pPr>
+      <w:r>
         <w:t xml:space="preserve">Initial commit of protocol</w:t>
       </w:r>
     </w:p>
@@ -254,21 +300,21 @@
       <w:pPr>
         <w:pStyle w:val="Heading1"/>
       </w:pPr>
-      <w:bookmarkStart w:id="23" w:name="setting-up"/>
+      <w:bookmarkStart w:id="24" w:name="setting-up"/>
       <w:r>
         <w:t xml:space="preserve">Setting up</w:t>
       </w:r>
-      <w:bookmarkEnd w:id="23"/>
+      <w:bookmarkEnd w:id="24"/>
     </w:p>
     <w:p>
       <w:pPr>
         <w:pStyle w:val="Heading2"/>
       </w:pPr>
-      <w:bookmarkStart w:id="24" w:name="reagents"/>
+      <w:bookmarkStart w:id="25" w:name="reagents"/>
       <w:r>
         <w:t xml:space="preserve">Reagents</w:t>
       </w:r>
-      <w:bookmarkEnd w:id="24"/>
+      <w:bookmarkEnd w:id="25"/>
     </w:p>
     <w:p>
       <w:pPr>
@@ -1649,195 +1695,11 @@
       <w:pPr>
         <w:pStyle w:val="Heading2"/>
       </w:pPr>
-      <w:bookmarkStart w:id="25" w:name="lab-equipment"/>
+      <w:bookmarkStart w:id="26" w:name="lab-equipment"/>
       <w:r>
         <w:t xml:space="preserve">Lab equipment</w:t>
       </w:r>
-      <w:bookmarkEnd w:id="25"/>
-    </w:p>
-    <w:p>
-      <w:pPr>
-        <w:numPr>
-          <w:ilvl w:val="0"/>
-          <w:numId w:val="1003"/>
-        </w:numPr>
-        <w:pStyle w:val="Compact"/>
-      </w:pPr>
-      <w:r>
-        <w:t xml:space="preserve">PCR thermocycler with heated lid</w:t>
-      </w:r>
-    </w:p>
-    <w:p>
-      <w:pPr>
-        <w:numPr>
-          <w:ilvl w:val="0"/>
-          <w:numId w:val="1003"/>
-        </w:numPr>
-        <w:pStyle w:val="Compact"/>
-      </w:pPr>
-      <w:r>
-        <w:t xml:space="preserve">Gel rigs</w:t>
-      </w:r>
-    </w:p>
-    <w:p>
-      <w:pPr>
-        <w:numPr>
-          <w:ilvl w:val="0"/>
-          <w:numId w:val="1003"/>
-        </w:numPr>
-        <w:pStyle w:val="Compact"/>
-      </w:pPr>
-      <w:r>
-        <w:t xml:space="preserve">96-well plate magnet (e.g., Dynamag-96 well #12331D)</w:t>
-      </w:r>
-    </w:p>
-    <w:p>
-      <w:pPr>
-        <w:numPr>
-          <w:ilvl w:val="0"/>
-          <w:numId w:val="1003"/>
-        </w:numPr>
-        <w:pStyle w:val="Compact"/>
-      </w:pPr>
-      <w:r>
-        <w:t xml:space="preserve">Racks for 0.2 mL PCR tubes or plates</w:t>
-      </w:r>
-    </w:p>
-    <w:p>
-      <w:pPr>
-        <w:numPr>
-          <w:ilvl w:val="0"/>
-          <w:numId w:val="1003"/>
-        </w:numPr>
-        <w:pStyle w:val="Compact"/>
-      </w:pPr>
-      <w:r>
-        <w:t xml:space="preserve">PCR plates or tubes</w:t>
-      </w:r>
-    </w:p>
-    <w:p>
-      <w:pPr>
-        <w:numPr>
-          <w:ilvl w:val="0"/>
-          <w:numId w:val="1003"/>
-        </w:numPr>
-        <w:pStyle w:val="Compact"/>
-      </w:pPr>
-      <w:r>
-        <w:t xml:space="preserve">10 and 100 μL multichannel or singlechannel pipettes</w:t>
-      </w:r>
-    </w:p>
-    <w:p>
-      <w:pPr>
-        <w:pStyle w:val="Heading2"/>
-      </w:pPr>
-      <w:bookmarkStart w:id="26" w:name="sec:2.3"/>
-      <w:r>
-        <w:t xml:space="preserve">Before starting</w:t>
-      </w:r>
       <w:bookmarkEnd w:id="26"/>
-    </w:p>
-    <w:p>
-      <w:pPr>
-        <w:pStyle w:val="FirstParagraph"/>
-      </w:pPr>
-      <w:r>
-        <w:t xml:space="preserve">This protocol is used for preparing dual-indexed, Illumina-compatible gDNA libraries for whole genome sequencing. It doesn’t rely on any commercial kits; rather, the protocol uses home-made master mixes for all reactions to minimize costs. References will be provided throughout to credit the original publications.</w:t>
-      </w:r>
-    </w:p>
-    <w:p>
-      <w:pPr>
-        <w:pStyle w:val="BodyText"/>
-      </w:pPr>
-      <w:r>
-        <w:t xml:space="preserve">Briefly, this protocol uses an</w:t>
-      </w:r>
-      <w:r>
-        <w:t xml:space="preserve"> </w:t>
-      </w:r>
-      <w:r>
-        <w:t xml:space="preserve">“</w:t>
-      </w:r>
-      <w:r>
-        <w:t xml:space="preserve">on-bead</w:t>
-      </w:r>
-      <w:r>
-        <w:t xml:space="preserve">”</w:t>
-      </w:r>
-      <w:r>
-        <w:t xml:space="preserve"> </w:t>
-      </w:r>
-      <w:r>
-        <w:t xml:space="preserve">library preparation (</w:t>
-      </w:r>
-      <w:r>
-        <w:t xml:space="preserve">Fisher et al. (2011)</w:t>
-      </w:r>
-      <w:r>
-        <w:t xml:space="preserve">) with</w:t>
-      </w:r>
-      <w:r>
-        <w:t xml:space="preserve"> </w:t>
-      </w:r>
-      <w:r>
-        <w:t xml:space="preserve">“</w:t>
-      </w:r>
-      <w:r>
-        <w:t xml:space="preserve">home-brewed</w:t>
-      </w:r>
-      <w:r>
-        <w:t xml:space="preserve">”</w:t>
-      </w:r>
-      <w:r>
-        <w:t xml:space="preserve"> </w:t>
-      </w:r>
-      <w:r>
-        <w:t xml:space="preserve">master mixes (</w:t>
-      </w:r>
-      <w:r>
-        <w:t xml:space="preserve">Kobs (1997)</w:t>
-      </w:r>
-      <w:r>
-        <w:t xml:space="preserve">;</w:t>
-      </w:r>
-      <w:r>
-        <w:t xml:space="preserve"> </w:t>
-      </w:r>
-      <w:r>
-        <w:t xml:space="preserve">Meyer and Kircher (2010)</w:t>
-      </w:r>
-      <w:r>
-        <w:t xml:space="preserve">;</w:t>
-      </w:r>
-      <w:r>
-        <w:t xml:space="preserve"> </w:t>
-      </w:r>
-      <w:r>
-        <w:t xml:space="preserve">Fisher et al. (2011)</w:t>
-      </w:r>
-      <w:r>
-        <w:t xml:space="preserve">) and SPRI beads (</w:t>
-      </w:r>
-      <w:r>
-        <w:t xml:space="preserve">Rohland and Reich (2012)</w:t>
-      </w:r>
-      <w:r>
-        <w:t xml:space="preserve">), and incorporates i5 and i7 Ilummina indices into adapters through PCR (</w:t>
-      </w:r>
-      <w:r>
-        <w:t xml:space="preserve">Glenn et al. (2019)</w:t>
-      </w:r>
-      <w:r>
-        <w:t xml:space="preserve">).</w:t>
-      </w:r>
-    </w:p>
-    <w:p>
-      <w:pPr>
-        <w:pStyle w:val="BodyText"/>
-      </w:pPr>
-      <w:r>
-        <w:t xml:space="preserve">This protocol assumes that you have:</w:t>
-      </w:r>
     </w:p>
     <w:p>
       <w:pPr>
@@ -1848,31 +1710,7 @@
         <w:pStyle w:val="Compact"/>
       </w:pPr>
       <w:r>
-        <w:t xml:space="preserve">Hydrated all of index-containing forward and reverse PCR primers (described in supplementary file:</w:t>
-      </w:r>
-      <w:r>
-        <w:t xml:space="preserve"> </w:t>
-      </w:r>
-      <w:r>
-        <w:rPr>
-          <w:i/>
-        </w:rPr>
-        <w:t xml:space="preserve">Protocol for preparing 1.25 nmol iTru primer aliquots for use during library preparation</w:t>
-      </w:r>
-      <w:r>
-        <w:t xml:space="preserve"> </w:t>
-      </w:r>
-      <w:r>
-        <w:t xml:space="preserve">in</w:t>
-      </w:r>
-      <w:r>
-        <w:t xml:space="preserve"> </w:t>
-      </w:r>
-      <w:r>
-        <w:t xml:space="preserve">Glenn et al. (2019)</w:t>
-      </w:r>
-      <w:r>
-        <w:t xml:space="preserve">). These are diluted to 5 μM.</w:t>
+        <w:t xml:space="preserve">PCR thermocycler with heated lid</w:t>
       </w:r>
     </w:p>
     <w:p>
@@ -1884,43 +1722,7 @@
         <w:pStyle w:val="Compact"/>
       </w:pPr>
       <w:r>
-        <w:t xml:space="preserve">Annealed the adapter stubs (i.e., iTrusR2-stubRCp, iTrusR1-stub) to form the Y-yoke adapter (supplementary file:</w:t>
-      </w:r>
-      <w:r>
-        <w:rPr>
-          <w:i/>
-        </w:rPr>
-        <w:t xml:space="preserve">Protocol for preparing double-stranded iTru adapters for use during library preparation</w:t>
-      </w:r>
-      <w:r>
-        <w:t xml:space="preserve"> </w:t>
-      </w:r>
-      <w:r>
-        <w:t xml:space="preserve">in</w:t>
-      </w:r>
-      <w:r>
-        <w:t xml:space="preserve"> </w:t>
-      </w:r>
-      <w:r>
-        <w:t xml:space="preserve">Glenn et al. (2019)</w:t>
-      </w:r>
-      <w:r>
-        <w:t xml:space="preserve">). These are diluted to 5 μM. This is referred to as the</w:t>
-      </w:r>
-      <w:r>
-        <w:t xml:space="preserve"> </w:t>
-      </w:r>
-      <w:r>
-        <w:rPr>
-          <w:i/>
-        </w:rPr>
-        <w:t xml:space="preserve">adaptor mix</w:t>
-      </w:r>
-      <w:r>
-        <w:t xml:space="preserve"> </w:t>
-      </w:r>
-      <w:r>
-        <w:t xml:space="preserve">throughout the protocol_</w:t>
+        <w:t xml:space="preserve">Gel rigs</w:t>
       </w:r>
     </w:p>
     <w:p>
@@ -1932,34 +1734,7 @@
         <w:pStyle w:val="Compact"/>
       </w:pPr>
       <w:r>
-        <w:t xml:space="preserve">Prepared the SPRI bead solution, which replaces Ampure XP beads for cleaning enzymatic reations (</w:t>
-      </w:r>
-      <w:r>
-        <w:t xml:space="preserve">Rohland and Reich (2012)</w:t>
-      </w:r>
-      <w:r>
-        <w:t xml:space="preserve">; reproduced in supplementary file:</w:t>
-      </w:r>
-      <w:r>
-        <w:rPr>
-          <w:i/>
-        </w:rPr>
-        <w:t xml:space="preserve">Protocol for preparing an inexpensive substitute for AMPure</w:t>
-      </w:r>
-      <w:r>
-        <w:t xml:space="preserve"> </w:t>
-      </w:r>
-      <w:r>
-        <w:t xml:space="preserve">in</w:t>
-      </w:r>
-      <w:r>
-        <w:t xml:space="preserve"> </w:t>
-      </w:r>
-      <w:r>
-        <w:t xml:space="preserve">Glenn et al. (2019)</w:t>
-      </w:r>
-      <w:r>
-        <w:t xml:space="preserve">). Be sure to also prepare a PEG solution lacking the actual SPRI beads (described in the same file, which will be used throughout the protocol.</w:t>
+        <w:t xml:space="preserve">96-well plate magnet (e.g., Dynamag-96 well #12331D)</w:t>
       </w:r>
     </w:p>
     <w:p>
@@ -1971,38 +1746,144 @@
         <w:pStyle w:val="Compact"/>
       </w:pPr>
       <w:r>
-        <w:t xml:space="preserve">Prepared a fresh aliquot of 80% ethanol. Addition of 0.05% Tween-20 to this PEG/NaCl solution will greatly facilitate the bead washed</w:t>
-      </w:r>
-    </w:p>
-    <w:p>
-      <w:pPr>
-        <w:pStyle w:val="Heading1"/>
-      </w:pPr>
-      <w:bookmarkStart w:id="27" w:name="protocol"/>
-      <w:r>
-        <w:t xml:space="preserve">Protocol</w:t>
+        <w:t xml:space="preserve">Racks for 0.2 mL PCR tubes or plates</w:t>
+      </w:r>
+    </w:p>
+    <w:p>
+      <w:pPr>
+        <w:numPr>
+          <w:ilvl w:val="0"/>
+          <w:numId w:val="1004"/>
+        </w:numPr>
+        <w:pStyle w:val="Compact"/>
+      </w:pPr>
+      <w:r>
+        <w:t xml:space="preserve">PCR plates or tubes</w:t>
+      </w:r>
+    </w:p>
+    <w:p>
+      <w:pPr>
+        <w:numPr>
+          <w:ilvl w:val="0"/>
+          <w:numId w:val="1004"/>
+        </w:numPr>
+        <w:pStyle w:val="Compact"/>
+      </w:pPr>
+      <w:r>
+        <w:t xml:space="preserve">10 and 100 μL multichannel or singlechannel pipettes</w:t>
+      </w:r>
+    </w:p>
+    <w:p>
+      <w:pPr>
+        <w:pStyle w:val="Heading2"/>
+      </w:pPr>
+      <w:bookmarkStart w:id="27" w:name="sec:2.3"/>
+      <w:r>
+        <w:t xml:space="preserve">Before starting</w:t>
       </w:r>
       <w:bookmarkEnd w:id="27"/>
     </w:p>
     <w:p>
       <w:pPr>
-        <w:pStyle w:val="Heading2"/>
-      </w:pPr>
-      <w:bookmarkStart w:id="28" w:name="dna-shearing-and-cleanup"/>
-      <w:r>
-        <w:t xml:space="preserve">DNA Shearing and Cleanup</w:t>
-      </w:r>
-      <w:bookmarkEnd w:id="28"/>
-    </w:p>
-    <w:p>
-      <w:pPr>
-        <w:pStyle w:val="Heading3"/>
-      </w:pPr>
-      <w:bookmarkStart w:id="29" w:name="shearing"/>
-      <w:r>
-        <w:t xml:space="preserve">Shearing</w:t>
-      </w:r>
-      <w:bookmarkEnd w:id="29"/>
+        <w:pStyle w:val="FirstParagraph"/>
+      </w:pPr>
+      <w:r>
+        <w:t xml:space="preserve">This protocol is used for preparing dual-indexed, Illumina-compatible gDNA libraries for whole genome sequencing. It doesn’t rely on any commercial kits; rather, the protocol uses home-made master mixes for all reactions to minimize costs. References will be provided throughout to credit the original publications.</w:t>
+      </w:r>
+    </w:p>
+    <w:p>
+      <w:pPr>
+        <w:pStyle w:val="BodyText"/>
+      </w:pPr>
+      <w:r>
+        <w:t xml:space="preserve">Briefly, this protocol uses an</w:t>
+      </w:r>
+      <w:r>
+        <w:t xml:space="preserve"> </w:t>
+      </w:r>
+      <w:r>
+        <w:t xml:space="preserve">“</w:t>
+      </w:r>
+      <w:r>
+        <w:t xml:space="preserve">on-bead</w:t>
+      </w:r>
+      <w:r>
+        <w:t xml:space="preserve">”</w:t>
+      </w:r>
+      <w:r>
+        <w:t xml:space="preserve"> </w:t>
+      </w:r>
+      <w:r>
+        <w:t xml:space="preserve">library preparation (</w:t>
+      </w:r>
+      <w:r>
+        <w:t xml:space="preserve">Fisher et al. (2011)</w:t>
+      </w:r>
+      <w:r>
+        <w:t xml:space="preserve">) with</w:t>
+      </w:r>
+      <w:r>
+        <w:t xml:space="preserve"> </w:t>
+      </w:r>
+      <w:r>
+        <w:t xml:space="preserve">“</w:t>
+      </w:r>
+      <w:r>
+        <w:t xml:space="preserve">home-brewed</w:t>
+      </w:r>
+      <w:r>
+        <w:t xml:space="preserve">”</w:t>
+      </w:r>
+      <w:r>
+        <w:t xml:space="preserve"> </w:t>
+      </w:r>
+      <w:r>
+        <w:t xml:space="preserve">master mixes (</w:t>
+      </w:r>
+      <w:r>
+        <w:t xml:space="preserve">Kobs (1997)</w:t>
+      </w:r>
+      <w:r>
+        <w:t xml:space="preserve">;</w:t>
+      </w:r>
+      <w:r>
+        <w:t xml:space="preserve"> </w:t>
+      </w:r>
+      <w:r>
+        <w:t xml:space="preserve">Meyer and Kircher (2010)</w:t>
+      </w:r>
+      <w:r>
+        <w:t xml:space="preserve">;</w:t>
+      </w:r>
+      <w:r>
+        <w:t xml:space="preserve"> </w:t>
+      </w:r>
+      <w:r>
+        <w:t xml:space="preserve">Fisher et al. (2011)</w:t>
+      </w:r>
+      <w:r>
+        <w:t xml:space="preserve">) and SPRI beads (</w:t>
+      </w:r>
+      <w:r>
+        <w:t xml:space="preserve">Rohland and Reich (2012)</w:t>
+      </w:r>
+      <w:r>
+        <w:t xml:space="preserve">), and incorporates i5 and i7 Ilummina indices into adapters through PCR (</w:t>
+      </w:r>
+      <w:r>
+        <w:t xml:space="preserve">Glenn et al. (2019)</w:t>
+      </w:r>
+      <w:r>
+        <w:t xml:space="preserve">).</w:t>
+      </w:r>
+    </w:p>
+    <w:p>
+      <w:pPr>
+        <w:pStyle w:val="BodyText"/>
+      </w:pPr>
+      <w:r>
+        <w:t xml:space="preserve">This protocol assumes that you have:</w:t>
+      </w:r>
     </w:p>
     <w:p>
       <w:pPr>
@@ -2013,28 +1894,31 @@
         <w:pStyle w:val="Compact"/>
       </w:pPr>
       <w:r>
-        <w:t xml:space="preserve">Normalize DNA to 10 ng/μL (quantified by Qubit) in 25 μL of low-TE (10 mM Tris-HCl ph8 and 0.1 mM EDTA). You can shear more than 25 μL if you want multiple shots at the library prep per smaple.</w:t>
-      </w:r>
-    </w:p>
-    <w:p>
-      <w:pPr>
-        <w:numPr>
-          <w:ilvl w:val="1"/>
-          <w:numId w:val="1006"/>
-        </w:numPr>
-        <w:pStyle w:val="Compact"/>
-      </w:pPr>
+        <w:t xml:space="preserve">Hydrated all of index-containing forward and reverse PCR primers (described in supplementary file:</w:t>
+      </w:r>
+      <w:r>
+        <w:t xml:space="preserve"> </w:t>
+      </w:r>
       <w:r>
         <w:rPr>
           <w:i/>
         </w:rPr>
-        <w:t xml:space="preserve">Note:</w:t>
+        <w:t xml:space="preserve">Protocol for preparing 1.25 nmol iTru primer aliquots for use during library preparation</w:t>
       </w:r>
       <w:r>
         <w:t xml:space="preserve"> </w:t>
       </w:r>
       <w:r>
-        <w:t xml:space="preserve">We’ve had success using lower concentrations if DNA quantity is an issue</w:t>
+        <w:t xml:space="preserve">in</w:t>
+      </w:r>
+      <w:r>
+        <w:t xml:space="preserve"> </w:t>
+      </w:r>
+      <w:r>
+        <w:t xml:space="preserve">Glenn et al. (2019)</w:t>
+      </w:r>
+      <w:r>
+        <w:t xml:space="preserve">). These are diluted to 5 μM.</w:t>
       </w:r>
     </w:p>
     <w:p>
@@ -2046,7 +1930,136 @@
         <w:pStyle w:val="Compact"/>
       </w:pPr>
       <w:r>
-        <w:t xml:space="preserve">Shear DNA by sonication to mean fragment size of ~500 bp.</w:t>
+        <w:t xml:space="preserve">Annealed the adapter stubs (i.e., iTrusR2-stubRCp, iTrusR1-stub) to form the Y-yoke adapter (supplementary file:</w:t>
+      </w:r>
+      <w:r>
+        <w:rPr>
+          <w:i/>
+        </w:rPr>
+        <w:t xml:space="preserve">Protocol for preparing double-stranded iTru adapters for use during library preparation</w:t>
+      </w:r>
+      <w:r>
+        <w:t xml:space="preserve"> </w:t>
+      </w:r>
+      <w:r>
+        <w:t xml:space="preserve">in</w:t>
+      </w:r>
+      <w:r>
+        <w:t xml:space="preserve"> </w:t>
+      </w:r>
+      <w:r>
+        <w:t xml:space="preserve">Glenn et al. (2019)</w:t>
+      </w:r>
+      <w:r>
+        <w:t xml:space="preserve">). These are diluted to 5 μM. This is referred to as the</w:t>
+      </w:r>
+      <w:r>
+        <w:t xml:space="preserve"> </w:t>
+      </w:r>
+      <w:r>
+        <w:rPr>
+          <w:i/>
+        </w:rPr>
+        <w:t xml:space="preserve">adaptor mix</w:t>
+      </w:r>
+      <w:r>
+        <w:t xml:space="preserve"> </w:t>
+      </w:r>
+      <w:r>
+        <w:t xml:space="preserve">throughout the protocol_</w:t>
+      </w:r>
+    </w:p>
+    <w:p>
+      <w:pPr>
+        <w:numPr>
+          <w:ilvl w:val="0"/>
+          <w:numId w:val="1005"/>
+        </w:numPr>
+        <w:pStyle w:val="Compact"/>
+      </w:pPr>
+      <w:r>
+        <w:t xml:space="preserve">Prepared the SPRI bead solution, which replaces Ampure XP beads for cleaning enzymatic reations (</w:t>
+      </w:r>
+      <w:r>
+        <w:t xml:space="preserve">Rohland and Reich (2012)</w:t>
+      </w:r>
+      <w:r>
+        <w:t xml:space="preserve">; reproduced in supplementary file:</w:t>
+      </w:r>
+      <w:r>
+        <w:rPr>
+          <w:i/>
+        </w:rPr>
+        <w:t xml:space="preserve">Protocol for preparing an inexpensive substitute for AMPure</w:t>
+      </w:r>
+      <w:r>
+        <w:t xml:space="preserve"> </w:t>
+      </w:r>
+      <w:r>
+        <w:t xml:space="preserve">in</w:t>
+      </w:r>
+      <w:r>
+        <w:t xml:space="preserve"> </w:t>
+      </w:r>
+      <w:r>
+        <w:t xml:space="preserve">Glenn et al. (2019)</w:t>
+      </w:r>
+      <w:r>
+        <w:t xml:space="preserve">). Be sure to also prepare a PEG solution lacking the actual SPRI beads (described in the same file, which will be used throughout the protocol.</w:t>
+      </w:r>
+    </w:p>
+    <w:p>
+      <w:pPr>
+        <w:numPr>
+          <w:ilvl w:val="0"/>
+          <w:numId w:val="1005"/>
+        </w:numPr>
+        <w:pStyle w:val="Compact"/>
+      </w:pPr>
+      <w:r>
+        <w:t xml:space="preserve">Prepared a fresh aliquot of 80% ethanol. Addition of 0.05% Tween-20 to this PEG/NaCl solution will greatly facilitate the bead washed</w:t>
+      </w:r>
+    </w:p>
+    <w:p>
+      <w:pPr>
+        <w:pStyle w:val="Heading1"/>
+      </w:pPr>
+      <w:bookmarkStart w:id="28" w:name="protocol"/>
+      <w:r>
+        <w:t xml:space="preserve">Protocol</w:t>
+      </w:r>
+      <w:bookmarkEnd w:id="28"/>
+    </w:p>
+    <w:p>
+      <w:pPr>
+        <w:pStyle w:val="Heading2"/>
+      </w:pPr>
+      <w:bookmarkStart w:id="29" w:name="dna-shearing-and-cleanup"/>
+      <w:r>
+        <w:t xml:space="preserve">DNA Shearing and Cleanup</w:t>
+      </w:r>
+      <w:bookmarkEnd w:id="29"/>
+    </w:p>
+    <w:p>
+      <w:pPr>
+        <w:pStyle w:val="Heading3"/>
+      </w:pPr>
+      <w:bookmarkStart w:id="30" w:name="shearing"/>
+      <w:r>
+        <w:t xml:space="preserve">Shearing</w:t>
+      </w:r>
+      <w:bookmarkEnd w:id="30"/>
+    </w:p>
+    <w:p>
+      <w:pPr>
+        <w:numPr>
+          <w:ilvl w:val="0"/>
+          <w:numId w:val="1006"/>
+        </w:numPr>
+        <w:pStyle w:val="Compact"/>
+      </w:pPr>
+      <w:r>
+        <w:t xml:space="preserve">Normalize DNA to 10 ng/μL (quantified by Qubit) in 25 μL of low-TE (10 mM Tris-HCl ph8 and 0.1 mM EDTA). You can shear more than 25 μL if you want multiple shots at the library prep per smaple.</w:t>
       </w:r>
     </w:p>
     <w:p>
@@ -2067,14 +2080,26 @@
         <w:t xml:space="preserve"> </w:t>
       </w:r>
       <w:r>
-        <w:t xml:space="preserve">We sheared DNA using a Bioruptor Pico, but any acoustic shearing device would likely be fine (e.g., Covaris).</w:t>
+        <w:t xml:space="preserve">We’ve had success using lower concentrations if DNA quantity is an issue</w:t>
+      </w:r>
+    </w:p>
+    <w:p>
+      <w:pPr>
+        <w:numPr>
+          <w:ilvl w:val="0"/>
+          <w:numId w:val="1006"/>
+        </w:numPr>
+        <w:pStyle w:val="Compact"/>
+      </w:pPr>
+      <w:r>
+        <w:t xml:space="preserve">Shear DNA by sonication to mean fragment size of ~500 bp.</w:t>
       </w:r>
     </w:p>
     <w:p>
       <w:pPr>
         <w:numPr>
           <w:ilvl w:val="1"/>
-          <w:numId w:val="1007"/>
+          <w:numId w:val="1008"/>
         </w:numPr>
         <w:pStyle w:val="Compact"/>
       </w:pPr>
@@ -2088,100 +2113,121 @@
         <w:t xml:space="preserve"> </w:t>
       </w:r>
       <w:r>
-        <w:t xml:space="preserve">It’s a good idea to perform a few different rounds of shearing with different settings and running these on a gel and/or Bioanalyzer make sure you’re getting the correct fragment size distribution.</w:t>
-      </w:r>
-    </w:p>
-    <w:p>
-      <w:pPr>
-        <w:pStyle w:val="Heading3"/>
-      </w:pPr>
-      <w:bookmarkStart w:id="30" w:name="sec:3.1.2"/>
-      <w:r>
-        <w:t xml:space="preserve">Post-shearing cleanup</w:t>
-      </w:r>
-      <w:bookmarkEnd w:id="30"/>
+        <w:t xml:space="preserve">We sheared DNA using a Bioruptor Pico, but any acoustic shearing device would likely be fine (e.g., Covaris).</w:t>
+      </w:r>
     </w:p>
     <w:p>
       <w:pPr>
         <w:numPr>
-          <w:ilvl w:val="0"/>
+          <w:ilvl w:val="1"/>
           <w:numId w:val="1008"/>
         </w:numPr>
         <w:pStyle w:val="Compact"/>
       </w:pPr>
       <w:r>
-        <w:t xml:space="preserve">Add 20 μL of SPRI bead solution to each sample. This is a 0.8X Bead:DNA ratio, which is meant to remove fragment &lt; ~250 base pairs.</w:t>
-      </w:r>
+        <w:rPr>
+          <w:i/>
+        </w:rPr>
+        <w:t xml:space="preserve">Note:</w:t>
+      </w:r>
+      <w:r>
+        <w:t xml:space="preserve"> </w:t>
+      </w:r>
+      <w:r>
+        <w:t xml:space="preserve">It’s a good idea to perform a few different rounds of shearing with different settings and running these on a gel and/or Bioanalyzer make sure you’re getting the correct fragment size distribution.</w:t>
+      </w:r>
+    </w:p>
+    <w:p>
+      <w:pPr>
+        <w:pStyle w:val="Heading3"/>
+      </w:pPr>
+      <w:bookmarkStart w:id="31" w:name="sec:3.1.2"/>
+      <w:r>
+        <w:t xml:space="preserve">Post-shearing cleanup</w:t>
+      </w:r>
+      <w:bookmarkEnd w:id="31"/>
     </w:p>
     <w:p>
       <w:pPr>
         <w:numPr>
           <w:ilvl w:val="0"/>
-          <w:numId w:val="1008"/>
+          <w:numId w:val="1009"/>
         </w:numPr>
         <w:pStyle w:val="Compact"/>
       </w:pPr>
       <w:r>
-        <w:t xml:space="preserve">Incubate at room temperature for 5 minutes.</w:t>
+        <w:t xml:space="preserve">Add 20 μL of SPRI bead solution to each sample. This is a 0.8X Bead:DNA ratio, which is meant to remove fragment &lt; ~250 base pairs.</w:t>
       </w:r>
     </w:p>
     <w:p>
       <w:pPr>
         <w:numPr>
           <w:ilvl w:val="0"/>
-          <w:numId w:val="1008"/>
+          <w:numId w:val="1009"/>
         </w:numPr>
         <w:pStyle w:val="Compact"/>
       </w:pPr>
       <w:r>
-        <w:t xml:space="preserve">Place samples on magnetic rack and allow the beads to bind to the side of the tube. The supernatant should be clear.</w:t>
+        <w:t xml:space="preserve">Incubate at room temperature for 5 minutes.</w:t>
       </w:r>
     </w:p>
     <w:p>
       <w:pPr>
         <w:numPr>
           <w:ilvl w:val="0"/>
-          <w:numId w:val="1008"/>
+          <w:numId w:val="1009"/>
         </w:numPr>
         <w:pStyle w:val="Compact"/>
       </w:pPr>
       <w:r>
-        <w:t xml:space="preserve">Remove and discard the supernatant (the DNA is bound to the beads so won’t be lost).</w:t>
+        <w:t xml:space="preserve">Place samples on magnetic rack and allow the beads to bind to the side of the tube. The supernatant should be clear.</w:t>
       </w:r>
     </w:p>
     <w:p>
       <w:pPr>
         <w:numPr>
           <w:ilvl w:val="0"/>
-          <w:numId w:val="1008"/>
+          <w:numId w:val="1009"/>
         </w:numPr>
         <w:pStyle w:val="Compact"/>
       </w:pPr>
       <w:r>
-        <w:t xml:space="preserve">Add 80 μL of freshly prepared 80% ethanol. Let sit on magnetic rack for 30 to 60 seconds and discard ethanol.</w:t>
+        <w:t xml:space="preserve">Remove and discard the supernatant (the DNA is bound to the beads so won’t be lost).</w:t>
       </w:r>
     </w:p>
     <w:p>
       <w:pPr>
         <w:numPr>
           <w:ilvl w:val="0"/>
-          <w:numId w:val="1008"/>
+          <w:numId w:val="1009"/>
         </w:numPr>
         <w:pStyle w:val="Compact"/>
       </w:pPr>
       <w:r>
-        <w:t xml:space="preserve">Perform another ethanol wash as in step 5.</w:t>
+        <w:t xml:space="preserve">Add 80 μL of freshly prepared 80% ethanol. Let sit on magnetic rack for 30 to 60 seconds and discard ethanol.</w:t>
       </w:r>
     </w:p>
     <w:p>
       <w:pPr>
         <w:numPr>
           <w:ilvl w:val="0"/>
-          <w:numId w:val="1008"/>
+          <w:numId w:val="1009"/>
         </w:numPr>
         <w:pStyle w:val="Compact"/>
       </w:pPr>
       <w:r>
+        <w:t xml:space="preserve">Perform another ethanol wash as in step 5.</w:t>
+      </w:r>
+    </w:p>
+    <w:p>
+      <w:pPr>
+        <w:numPr>
+          <w:ilvl w:val="0"/>
+          <w:numId w:val="1009"/>
+        </w:numPr>
+        <w:pStyle w:val="Compact"/>
+      </w:pPr>
+      <w:r>
         <w:t xml:space="preserve">Remove any residual ethanol with a pipette tip. Let samples sit uncovered at room temperature for 5 to 10 minutes or until all ethanol has evaporated.</w:t>
       </w:r>
     </w:p>
@@ -2189,7 +2235,7 @@
       <w:pPr>
         <w:numPr>
           <w:ilvl w:val="1"/>
-          <w:numId w:val="1009"/>
+          <w:numId w:val="1010"/>
         </w:numPr>
         <w:pStyle w:val="Compact"/>
       </w:pPr>
@@ -2210,7 +2256,7 @@
       <w:pPr>
         <w:numPr>
           <w:ilvl w:val="0"/>
-          <w:numId w:val="1008"/>
+          <w:numId w:val="1009"/>
         </w:numPr>
         <w:pStyle w:val="Compact"/>
       </w:pPr>
@@ -2251,27 +2297,27 @@
       <w:pPr>
         <w:pStyle w:val="Heading2"/>
       </w:pPr>
-      <w:bookmarkStart w:id="31" w:name="end-repair-and-cleanup"/>
+      <w:bookmarkStart w:id="32" w:name="end-repair-and-cleanup"/>
       <w:r>
         <w:t xml:space="preserve">End-repair and cleanup</w:t>
       </w:r>
-      <w:bookmarkEnd w:id="31"/>
+      <w:bookmarkEnd w:id="32"/>
     </w:p>
     <w:p>
       <w:pPr>
         <w:pStyle w:val="Heading3"/>
       </w:pPr>
-      <w:bookmarkStart w:id="32" w:name="end-repair"/>
+      <w:bookmarkStart w:id="33" w:name="end-repair"/>
       <w:r>
         <w:t xml:space="preserve">End-repair</w:t>
       </w:r>
-      <w:bookmarkEnd w:id="32"/>
+      <w:bookmarkEnd w:id="33"/>
     </w:p>
     <w:p>
       <w:pPr>
         <w:numPr>
           <w:ilvl w:val="0"/>
-          <w:numId w:val="1010"/>
+          <w:numId w:val="1011"/>
         </w:numPr>
       </w:pPr>
       <w:r>
@@ -2974,7 +3020,7 @@
       <w:pPr>
         <w:numPr>
           <w:ilvl w:val="0"/>
-          <w:numId w:val="1010"/>
+          <w:numId w:val="1011"/>
         </w:numPr>
       </w:pPr>
       <w:r>
@@ -2985,7 +3031,7 @@
       <w:pPr>
         <w:numPr>
           <w:ilvl w:val="0"/>
-          <w:numId w:val="1010"/>
+          <w:numId w:val="1011"/>
         </w:numPr>
       </w:pPr>
       <w:r>
@@ -3011,73 +3057,23 @@
       <w:pPr>
         <w:numPr>
           <w:ilvl w:val="1"/>
-          <w:numId w:val="1011"/>
-        </w:numPr>
-        <w:pStyle w:val="Compact"/>
-      </w:pPr>
-      <w:r>
-        <w:t xml:space="preserve">15 mins at 12°C followed by 15 mins at 25°C (30 mins total).</w:t>
-      </w:r>
-    </w:p>
-    <w:p>
-      <w:pPr>
-        <w:pStyle w:val="Heading3"/>
-      </w:pPr>
-      <w:bookmarkStart w:id="33" w:name="post-end-repair-cleanup"/>
-      <w:r>
-        <w:t xml:space="preserve">Post end-repair cleanup</w:t>
-      </w:r>
-      <w:bookmarkEnd w:id="33"/>
-    </w:p>
-    <w:p>
-      <w:pPr>
-        <w:numPr>
-          <w:ilvl w:val="0"/>
           <w:numId w:val="1012"/>
         </w:numPr>
         <w:pStyle w:val="Compact"/>
       </w:pPr>
       <w:r>
-        <w:t xml:space="preserve">Add 84 μL of 20% PEG-8000/2.5 mM NaCl (i.e. SPRI bead solution without the beads) to samples. This is a 2.8X Bead:DNA ratio (</w:t>
-      </w:r>
-      <w:r>
-        <w:t xml:space="preserve">Fisher et al. (2011)</w:t>
-      </w:r>
-      <w:r>
-        <w:t xml:space="preserve">).</w:t>
-      </w:r>
-    </w:p>
-    <w:p>
-      <w:pPr>
-        <w:numPr>
-          <w:ilvl w:val="0"/>
-          <w:numId w:val="1012"/>
-        </w:numPr>
-        <w:pStyle w:val="Compact"/>
-      </w:pPr>
-      <w:r>
-        <w:t xml:space="preserve">Perform bead cleanup as in sec. 3.1.2, eluting DNA in 20 μL of low-TE.</w:t>
-      </w:r>
-    </w:p>
-    <w:p>
-      <w:pPr>
-        <w:pStyle w:val="Heading2"/>
-      </w:pPr>
-      <w:bookmarkStart w:id="34" w:name="a-tailing-and-cleanup"/>
-      <w:r>
-        <w:t xml:space="preserve">A-tailing and cleanup</w:t>
+        <w:t xml:space="preserve">15 mins at 12°C followed by 15 mins at 25°C (30 mins total).</w:t>
+      </w:r>
+    </w:p>
+    <w:p>
+      <w:pPr>
+        <w:pStyle w:val="Heading3"/>
+      </w:pPr>
+      <w:bookmarkStart w:id="34" w:name="post-end-repair-cleanup"/>
+      <w:r>
+        <w:t xml:space="preserve">Post end-repair cleanup</w:t>
       </w:r>
       <w:bookmarkEnd w:id="34"/>
-    </w:p>
-    <w:p>
-      <w:pPr>
-        <w:pStyle w:val="Heading3"/>
-      </w:pPr>
-      <w:bookmarkStart w:id="35" w:name="a-tailing"/>
-      <w:r>
-        <w:t xml:space="preserve">A-tailing</w:t>
-      </w:r>
-      <w:bookmarkEnd w:id="35"/>
     </w:p>
     <w:p>
       <w:pPr>
@@ -3085,6 +3081,56 @@
           <w:ilvl w:val="0"/>
           <w:numId w:val="1013"/>
         </w:numPr>
+        <w:pStyle w:val="Compact"/>
+      </w:pPr>
+      <w:r>
+        <w:t xml:space="preserve">Add 84 μL of 20% PEG-8000/2.5 mM NaCl (i.e. SPRI bead solution without the beads) to samples. This is a 2.8X Bead:DNA ratio (</w:t>
+      </w:r>
+      <w:r>
+        <w:t xml:space="preserve">Fisher et al. (2011)</w:t>
+      </w:r>
+      <w:r>
+        <w:t xml:space="preserve">).</w:t>
+      </w:r>
+    </w:p>
+    <w:p>
+      <w:pPr>
+        <w:numPr>
+          <w:ilvl w:val="0"/>
+          <w:numId w:val="1013"/>
+        </w:numPr>
+        <w:pStyle w:val="Compact"/>
+      </w:pPr>
+      <w:r>
+        <w:t xml:space="preserve">Perform bead cleanup as in sec. 3.1.2, eluting DNA in 20 μL of low-TE.</w:t>
+      </w:r>
+    </w:p>
+    <w:p>
+      <w:pPr>
+        <w:pStyle w:val="Heading2"/>
+      </w:pPr>
+      <w:bookmarkStart w:id="35" w:name="a-tailing-and-cleanup"/>
+      <w:r>
+        <w:t xml:space="preserve">A-tailing and cleanup</w:t>
+      </w:r>
+      <w:bookmarkEnd w:id="35"/>
+    </w:p>
+    <w:p>
+      <w:pPr>
+        <w:pStyle w:val="Heading3"/>
+      </w:pPr>
+      <w:bookmarkStart w:id="36" w:name="a-tailing"/>
+      <w:r>
+        <w:t xml:space="preserve">A-tailing</w:t>
+      </w:r>
+      <w:bookmarkEnd w:id="36"/>
+    </w:p>
+    <w:p>
+      <w:pPr>
+        <w:numPr>
+          <w:ilvl w:val="0"/>
+          <w:numId w:val="1014"/>
+        </w:numPr>
       </w:pPr>
       <w:r>
         <w:t xml:space="preserve">Prepare the A-tailing master mix shown in table 3. Each sample requires 10 μL.</w:t>
@@ -3124,7 +3170,7 @@
       <w:r>
         <w:t xml:space="preserve"> </w:t>
       </w:r>
-      <w:hyperlink r:id="rId36">
+      <w:hyperlink r:id="rId37">
         <w:r>
           <w:rPr>
             <w:rStyle w:val="Hyperlink"/>
@@ -3729,33 +3775,12 @@
       <w:pPr>
         <w:numPr>
           <w:ilvl w:val="0"/>
-          <w:numId w:val="1013"/>
+          <w:numId w:val="1014"/>
         </w:numPr>
       </w:pPr>
       <w:r>
         <w:t xml:space="preserve">Add 10 μL of master mix to 20 μL each DNA sample.</w:t>
       </w:r>
-    </w:p>
-    <w:p>
-      <w:pPr>
-        <w:numPr>
-          <w:ilvl w:val="0"/>
-          <w:numId w:val="1013"/>
-        </w:numPr>
-      </w:pPr>
-      <w:r>
-        <w:t xml:space="preserve">Incubate in thermocycler for 30 minutes at 70°C.</w:t>
-      </w:r>
-    </w:p>
-    <w:p>
-      <w:pPr>
-        <w:pStyle w:val="Heading3"/>
-      </w:pPr>
-      <w:bookmarkStart w:id="37" w:name="post-a-tailing-cleanup"/>
-      <w:r>
-        <w:t xml:space="preserve">Post A-tailing cleanup</w:t>
-      </w:r>
-      <w:bookmarkEnd w:id="37"/>
     </w:p>
     <w:p>
       <w:pPr>
@@ -3763,55 +3788,76 @@
           <w:ilvl w:val="0"/>
           <w:numId w:val="1014"/>
         </w:numPr>
-        <w:pStyle w:val="Compact"/>
-      </w:pPr>
-      <w:r>
-        <w:t xml:space="preserve">Add 66 μL of 20% PEG-8000/2.5 mM NaCl (i.e. SPRI bead solution without the beads) to samples. This is a 2.2X Bead:DNA ratio (</w:t>
-      </w:r>
-      <w:r>
-        <w:t xml:space="preserve">Fisher et al. (2011)</w:t>
-      </w:r>
-      <w:r>
-        <w:t xml:space="preserve">).</w:t>
-      </w:r>
-    </w:p>
-    <w:p>
-      <w:pPr>
-        <w:numPr>
-          <w:ilvl w:val="0"/>
-          <w:numId w:val="1014"/>
-        </w:numPr>
-        <w:pStyle w:val="Compact"/>
-      </w:pPr>
-      <w:r>
-        <w:t xml:space="preserve">Perform bead cleanup as in sec. 3.1.2, eluting DNA in 20 μL of low-TE.</w:t>
-      </w:r>
-    </w:p>
-    <w:p>
-      <w:pPr>
-        <w:pStyle w:val="Heading2"/>
-      </w:pPr>
-      <w:bookmarkStart w:id="38" w:name="adapter-ligation-and-cleanup"/>
-      <w:r>
-        <w:t xml:space="preserve">Adapter ligation and cleanup</w:t>
+      </w:pPr>
+      <w:r>
+        <w:t xml:space="preserve">Incubate in thermocycler for 30 minutes at 70°C.</w:t>
+      </w:r>
+    </w:p>
+    <w:p>
+      <w:pPr>
+        <w:pStyle w:val="Heading3"/>
+      </w:pPr>
+      <w:bookmarkStart w:id="38" w:name="post-a-tailing-cleanup"/>
+      <w:r>
+        <w:t xml:space="preserve">Post A-tailing cleanup</w:t>
       </w:r>
       <w:bookmarkEnd w:id="38"/>
-    </w:p>
-    <w:p>
-      <w:pPr>
-        <w:pStyle w:val="Heading3"/>
-      </w:pPr>
-      <w:bookmarkStart w:id="39" w:name="adapter-ligation"/>
-      <w:r>
-        <w:t xml:space="preserve">Adapter ligation</w:t>
-      </w:r>
-      <w:bookmarkEnd w:id="39"/>
     </w:p>
     <w:p>
       <w:pPr>
         <w:numPr>
           <w:ilvl w:val="0"/>
           <w:numId w:val="1015"/>
+        </w:numPr>
+        <w:pStyle w:val="Compact"/>
+      </w:pPr>
+      <w:r>
+        <w:t xml:space="preserve">Add 66 μL of 20% PEG-8000/2.5 mM NaCl (i.e. SPRI bead solution without the beads) to samples. This is a 2.2X Bead:DNA ratio (</w:t>
+      </w:r>
+      <w:r>
+        <w:t xml:space="preserve">Fisher et al. (2011)</w:t>
+      </w:r>
+      <w:r>
+        <w:t xml:space="preserve">).</w:t>
+      </w:r>
+    </w:p>
+    <w:p>
+      <w:pPr>
+        <w:numPr>
+          <w:ilvl w:val="0"/>
+          <w:numId w:val="1015"/>
+        </w:numPr>
+        <w:pStyle w:val="Compact"/>
+      </w:pPr>
+      <w:r>
+        <w:t xml:space="preserve">Perform bead cleanup as in sec. 3.1.2, eluting DNA in 20 μL of low-TE.</w:t>
+      </w:r>
+    </w:p>
+    <w:p>
+      <w:pPr>
+        <w:pStyle w:val="Heading2"/>
+      </w:pPr>
+      <w:bookmarkStart w:id="39" w:name="adapter-ligation-and-cleanup"/>
+      <w:r>
+        <w:t xml:space="preserve">Adapter ligation and cleanup</w:t>
+      </w:r>
+      <w:bookmarkEnd w:id="39"/>
+    </w:p>
+    <w:p>
+      <w:pPr>
+        <w:pStyle w:val="Heading3"/>
+      </w:pPr>
+      <w:bookmarkStart w:id="40" w:name="adapter-ligation"/>
+      <w:r>
+        <w:t xml:space="preserve">Adapter ligation</w:t>
+      </w:r>
+      <w:bookmarkEnd w:id="40"/>
+    </w:p>
+    <w:p>
+      <w:pPr>
+        <w:numPr>
+          <w:ilvl w:val="0"/>
+          <w:numId w:val="1016"/>
         </w:numPr>
       </w:pPr>
       <w:r>
@@ -4360,44 +4406,12 @@
       <w:pPr>
         <w:numPr>
           <w:ilvl w:val="0"/>
-          <w:numId w:val="1015"/>
+          <w:numId w:val="1016"/>
         </w:numPr>
       </w:pPr>
       <w:r>
         <w:t xml:space="preserve">Add 5 μL of 5 μM adapter mix (see point 2 in sec. 2.3) to each DNA sample.</w:t>
       </w:r>
-    </w:p>
-    <w:p>
-      <w:pPr>
-        <w:numPr>
-          <w:ilvl w:val="0"/>
-          <w:numId w:val="1015"/>
-        </w:numPr>
-      </w:pPr>
-      <w:r>
-        <w:t xml:space="preserve">Add 10 μL of master mix to each sample. Pipette mix thoroughly. The total volume should now be 35 μL.</w:t>
-      </w:r>
-    </w:p>
-    <w:p>
-      <w:pPr>
-        <w:numPr>
-          <w:ilvl w:val="0"/>
-          <w:numId w:val="1015"/>
-        </w:numPr>
-      </w:pPr>
-      <w:r>
-        <w:t xml:space="preserve">Incubate in thermocycler for 30 minutes at 25°C</w:t>
-      </w:r>
-    </w:p>
-    <w:p>
-      <w:pPr>
-        <w:pStyle w:val="Heading3"/>
-      </w:pPr>
-      <w:bookmarkStart w:id="40" w:name="post-adapter-ligation-cleanup"/>
-      <w:r>
-        <w:t xml:space="preserve">Post-adapter ligation cleanup</w:t>
-      </w:r>
-      <w:bookmarkEnd w:id="40"/>
     </w:p>
     <w:p>
       <w:pPr>
@@ -4405,10 +4419,9 @@
           <w:ilvl w:val="0"/>
           <w:numId w:val="1016"/>
         </w:numPr>
-        <w:pStyle w:val="Compact"/>
-      </w:pPr>
-      <w:r>
-        <w:t xml:space="preserve">Add 31.5 μL of 20% PEG/2.5 mM NaCl (i.e. speedbeads without the beads) to samples. This is a 0.9X bead:DNA ratio. This will get rid of smaller DNA fragments (e.g., &lt; ~250 bp) like adapter dimers that may have formed during the ligation reaction.</w:t>
+      </w:pPr>
+      <w:r>
+        <w:t xml:space="preserve">Add 10 μL of master mix to each sample. Pipette mix thoroughly. The total volume should now be 35 μL.</w:t>
       </w:r>
     </w:p>
     <w:p>
@@ -4417,43 +4430,20 @@
           <w:ilvl w:val="0"/>
           <w:numId w:val="1016"/>
         </w:numPr>
-        <w:pStyle w:val="Compact"/>
-      </w:pPr>
-      <w:r>
-        <w:t xml:space="preserve">Perform bead cleanup as in sec. 3.1.2, eluting DNA in 20 μL of low-TE.</w:t>
-      </w:r>
-    </w:p>
-    <w:p>
-      <w:pPr>
-        <w:numPr>
-          <w:ilvl w:val="0"/>
-          <w:numId w:val="1016"/>
-        </w:numPr>
-        <w:pStyle w:val="Compact"/>
-      </w:pPr>
-      <w:r>
-        <w:t xml:space="preserve">After elution, place beads on magnet and transfer supernatant to new tube/plate. The DNA is in the supernatant. This will be used for indexing PCR.</w:t>
-      </w:r>
-    </w:p>
-    <w:p>
-      <w:pPr>
-        <w:pStyle w:val="Heading2"/>
-      </w:pPr>
-      <w:bookmarkStart w:id="41" w:name="indexing-pcr-and-cleanup"/>
-      <w:r>
-        <w:t xml:space="preserve">Indexing PCR and cleanup</w:t>
+      </w:pPr>
+      <w:r>
+        <w:t xml:space="preserve">Incubate in thermocycler for 30 minutes at 25°C</w:t>
+      </w:r>
+    </w:p>
+    <w:p>
+      <w:pPr>
+        <w:pStyle w:val="Heading3"/>
+      </w:pPr>
+      <w:bookmarkStart w:id="41" w:name="post-adapter-ligation-cleanup"/>
+      <w:r>
+        <w:t xml:space="preserve">Post-adapter ligation cleanup</w:t>
       </w:r>
       <w:bookmarkEnd w:id="41"/>
-    </w:p>
-    <w:p>
-      <w:pPr>
-        <w:pStyle w:val="Heading3"/>
-      </w:pPr>
-      <w:bookmarkStart w:id="42" w:name="indexing-pcr"/>
-      <w:r>
-        <w:t xml:space="preserve">Indexing PCR</w:t>
-      </w:r>
-      <w:bookmarkEnd w:id="42"/>
     </w:p>
     <w:p>
       <w:pPr>
@@ -4461,6 +4451,62 @@
           <w:ilvl w:val="0"/>
           <w:numId w:val="1017"/>
         </w:numPr>
+        <w:pStyle w:val="Compact"/>
+      </w:pPr>
+      <w:r>
+        <w:t xml:space="preserve">Add 31.5 μL of 20% PEG/2.5 mM NaCl (i.e. speedbeads without the beads) to samples. This is a 0.9X bead:DNA ratio. This will get rid of smaller DNA fragments (e.g., &lt; ~250 bp) like adapter dimers that may have formed during the ligation reaction.</w:t>
+      </w:r>
+    </w:p>
+    <w:p>
+      <w:pPr>
+        <w:numPr>
+          <w:ilvl w:val="0"/>
+          <w:numId w:val="1017"/>
+        </w:numPr>
+        <w:pStyle w:val="Compact"/>
+      </w:pPr>
+      <w:r>
+        <w:t xml:space="preserve">Perform bead cleanup as in sec. 3.1.2, eluting DNA in 20 μL of low-TE.</w:t>
+      </w:r>
+    </w:p>
+    <w:p>
+      <w:pPr>
+        <w:numPr>
+          <w:ilvl w:val="0"/>
+          <w:numId w:val="1017"/>
+        </w:numPr>
+        <w:pStyle w:val="Compact"/>
+      </w:pPr>
+      <w:r>
+        <w:t xml:space="preserve">After elution, place beads on magnet and transfer supernatant to new tube/plate. The DNA is in the supernatant. This will be used for indexing PCR.</w:t>
+      </w:r>
+    </w:p>
+    <w:p>
+      <w:pPr>
+        <w:pStyle w:val="Heading2"/>
+      </w:pPr>
+      <w:bookmarkStart w:id="42" w:name="indexing-pcr-and-cleanup"/>
+      <w:r>
+        <w:t xml:space="preserve">Indexing PCR and cleanup</w:t>
+      </w:r>
+      <w:bookmarkEnd w:id="42"/>
+    </w:p>
+    <w:p>
+      <w:pPr>
+        <w:pStyle w:val="Heading3"/>
+      </w:pPr>
+      <w:bookmarkStart w:id="43" w:name="indexing-pcr"/>
+      <w:r>
+        <w:t xml:space="preserve">Indexing PCR</w:t>
+      </w:r>
+      <w:bookmarkEnd w:id="43"/>
+    </w:p>
+    <w:p>
+      <w:pPr>
+        <w:numPr>
+          <w:ilvl w:val="0"/>
+          <w:numId w:val="1018"/>
+        </w:numPr>
       </w:pPr>
       <w:r>
         <w:t xml:space="preserve">Prepare the PCR master mix shown in table 5. Each reaction requires 12.5 μL.</w:t>
@@ -4482,7 +4528,7 @@
       <w:r>
         <w:t xml:space="preserve"> </w:t>
       </w:r>
-      <w:hyperlink r:id="rId43">
+      <w:hyperlink r:id="rId44">
         <w:r>
           <w:rPr>
             <w:rStyle w:val="Hyperlink"/>
@@ -5007,7 +5053,7 @@
       <w:pPr>
         <w:numPr>
           <w:ilvl w:val="0"/>
-          <w:numId w:val="1017"/>
+          <w:numId w:val="1018"/>
         </w:numPr>
       </w:pPr>
       <w:r>
@@ -5018,7 +5064,7 @@
       <w:pPr>
         <w:numPr>
           <w:ilvl w:val="0"/>
-          <w:numId w:val="1017"/>
+          <w:numId w:val="1018"/>
         </w:numPr>
       </w:pPr>
       <w:r>
@@ -5029,55 +5075,11 @@
       <w:pPr>
         <w:numPr>
           <w:ilvl w:val="0"/>
-          <w:numId w:val="1017"/>
-        </w:numPr>
-      </w:pPr>
-      <w:r>
-        <w:t xml:space="preserve">Add 1.25 μL of forward primer and 1.25 μL of reverse primer to each sample.</w:t>
-      </w:r>
-    </w:p>
-    <w:p>
-      <w:pPr>
-        <w:numPr>
-          <w:ilvl w:val="1"/>
           <w:numId w:val="1018"/>
         </w:numPr>
-        <w:pStyle w:val="Compact"/>
-      </w:pPr>
-      <w:r>
-        <w:rPr>
-          <w:i/>
-        </w:rPr>
-        <w:t xml:space="preserve">Note:</w:t>
-      </w:r>
-      <w:r>
-        <w:t xml:space="preserve"> </w:t>
-      </w:r>
-      <w:r>
-        <w:t xml:space="preserve">Each sample should receive a unique combination of forward and reverse primers since these will incorporate the indices into the libraries. 8 forward + 12 reverse primers can uniquely tag 96 individuals.</w:t>
-      </w:r>
-    </w:p>
-    <w:p>
-      <w:pPr>
-        <w:numPr>
-          <w:ilvl w:val="0"/>
-          <w:numId w:val="1017"/>
-        </w:numPr>
-      </w:pPr>
-      <w:r>
-        <w:t xml:space="preserve">Perform PCR using the following conditions. See</w:t>
-      </w:r>
-      <w:r>
-        <w:t xml:space="preserve"> </w:t>
-      </w:r>
-      <w:r>
-        <w:t xml:space="preserve">Glenn et al. (2019)</w:t>
-      </w:r>
-      <w:r>
-        <w:t xml:space="preserve"> </w:t>
-      </w:r>
-      <w:r>
-        <w:t xml:space="preserve">for details on these primers.</w:t>
+      </w:pPr>
+      <w:r>
+        <w:t xml:space="preserve">Add 1.25 μL of forward primer and 1.25 μL of reverse primer to each sample.</w:t>
       </w:r>
     </w:p>
     <w:p>
@@ -5089,25 +5091,45 @@
         <w:pStyle w:val="Compact"/>
       </w:pPr>
       <w:r>
-        <w:t xml:space="preserve">98 °C for 30 seconds</w:t>
+        <w:rPr>
+          <w:i/>
+        </w:rPr>
+        <w:t xml:space="preserve">Note:</w:t>
+      </w:r>
+      <w:r>
+        <w:t xml:space="preserve"> </w:t>
+      </w:r>
+      <w:r>
+        <w:t xml:space="preserve">Each sample should receive a unique combination of forward and reverse primers since these will incorporate the indices into the libraries. 8 forward + 12 reverse primers can uniquely tag 96 individuals.</w:t>
+      </w:r>
+    </w:p>
+    <w:p>
+      <w:pPr>
+        <w:numPr>
+          <w:ilvl w:val="0"/>
+          <w:numId w:val="1018"/>
+        </w:numPr>
+      </w:pPr>
+      <w:r>
+        <w:t xml:space="preserve">Perform PCR using the following conditions. See</w:t>
+      </w:r>
+      <w:r>
+        <w:t xml:space="preserve"> </w:t>
+      </w:r>
+      <w:r>
+        <w:t xml:space="preserve">Glenn et al. (2019)</w:t>
+      </w:r>
+      <w:r>
+        <w:t xml:space="preserve"> </w:t>
+      </w:r>
+      <w:r>
+        <w:t xml:space="preserve">for details on these primers.</w:t>
       </w:r>
     </w:p>
     <w:p>
       <w:pPr>
         <w:numPr>
           <w:ilvl w:val="1"/>
-          <w:numId w:val="1019"/>
-        </w:numPr>
-        <w:pStyle w:val="Compact"/>
-      </w:pPr>
-      <w:r>
-        <w:t xml:space="preserve">8 to 14 cycles of:</w:t>
-      </w:r>
-    </w:p>
-    <w:p>
-      <w:pPr>
-        <w:numPr>
-          <w:ilvl w:val="2"/>
           <w:numId w:val="1020"/>
         </w:numPr>
         <w:pStyle w:val="Compact"/>
@@ -5119,128 +5141,189 @@
     <w:p>
       <w:pPr>
         <w:numPr>
-          <w:ilvl w:val="2"/>
+          <w:ilvl w:val="1"/>
           <w:numId w:val="1020"/>
         </w:numPr>
         <w:pStyle w:val="Compact"/>
       </w:pPr>
       <w:r>
-        <w:t xml:space="preserve">65 °C for 30 seconds</w:t>
+        <w:t xml:space="preserve">8 to 14 cycles of:</w:t>
       </w:r>
     </w:p>
     <w:p>
       <w:pPr>
         <w:numPr>
           <w:ilvl w:val="2"/>
+          <w:numId w:val="1021"/>
+        </w:numPr>
+        <w:pStyle w:val="Compact"/>
+      </w:pPr>
+      <w:r>
+        <w:t xml:space="preserve">98 °C for 30 seconds</w:t>
+      </w:r>
+    </w:p>
+    <w:p>
+      <w:pPr>
+        <w:numPr>
+          <w:ilvl w:val="2"/>
+          <w:numId w:val="1021"/>
+        </w:numPr>
+        <w:pStyle w:val="Compact"/>
+      </w:pPr>
+      <w:r>
+        <w:t xml:space="preserve">65 °C for 30 seconds</w:t>
+      </w:r>
+    </w:p>
+    <w:p>
+      <w:pPr>
+        <w:numPr>
+          <w:ilvl w:val="2"/>
+          <w:numId w:val="1021"/>
+        </w:numPr>
+        <w:pStyle w:val="Compact"/>
+      </w:pPr>
+      <w:r>
+        <w:t xml:space="preserve">72 °C for 60 seconds</w:t>
+      </w:r>
+    </w:p>
+    <w:p>
+      <w:pPr>
+        <w:numPr>
+          <w:ilvl w:val="1"/>
           <w:numId w:val="1020"/>
         </w:numPr>
         <w:pStyle w:val="Compact"/>
       </w:pPr>
       <w:r>
-        <w:t xml:space="preserve">72 °C for 60 seconds</w:t>
-      </w:r>
+        <w:t xml:space="preserve">72 °C for 1 minute</w:t>
+      </w:r>
+    </w:p>
+    <w:p>
+      <w:pPr>
+        <w:pStyle w:val="Heading3"/>
+      </w:pPr>
+      <w:bookmarkStart w:id="45" w:name="nd-indexing-pcr-and-pooling-optional"/>
+      <w:r>
+        <w:t xml:space="preserve">2nd indexing PCR and pooling (optional)</w:t>
+      </w:r>
+      <w:bookmarkEnd w:id="45"/>
+    </w:p>
+    <w:p>
+      <w:pPr>
+        <w:pStyle w:val="FirstParagraph"/>
+      </w:pPr>
+      <w:r>
+        <w:t xml:space="preserve">Because only 10 μL of the pre-PCR (i.e., ligated) library is used in the indexing PCR, each library prep allows for a total of two PCR reactions. If you find that final library concentrations (i.e., after cleaning, see sec. 3.5.3) are too low, you can perform a second PCR reaction on the remain pre-PCR library using the same conditions as above. These two reaction can then be pooled prior to cleaning, and then eluted in a lower volume to increase concentrations (see sec. 3.5.3 below).</w:t>
+      </w:r>
+    </w:p>
+    <w:p>
+      <w:pPr>
+        <w:pStyle w:val="Heading3"/>
+      </w:pPr>
+      <w:bookmarkStart w:id="46" w:name="sec:3.5.3"/>
+      <w:r>
+        <w:t xml:space="preserve">Post PCR cleanup</w:t>
+      </w:r>
+      <w:bookmarkEnd w:id="46"/>
     </w:p>
     <w:p>
       <w:pPr>
         <w:numPr>
-          <w:ilvl w:val="1"/>
-          <w:numId w:val="1019"/>
+          <w:ilvl w:val="0"/>
+          <w:numId w:val="1022"/>
         </w:numPr>
         <w:pStyle w:val="Compact"/>
       </w:pPr>
       <w:r>
-        <w:t xml:space="preserve">72 °C for 1 minute</w:t>
-      </w:r>
-    </w:p>
-    <w:p>
-      <w:pPr>
-        <w:pStyle w:val="Heading3"/>
-      </w:pPr>
-      <w:bookmarkStart w:id="44" w:name="post-pcr-cleanup"/>
-      <w:r>
-        <w:t xml:space="preserve">Post PCR cleanup</w:t>
-      </w:r>
-      <w:bookmarkEnd w:id="44"/>
+        <w:t xml:space="preserve">Add 0.8X the post-PCR DNA volume in SPRI bead solution to each sampled. If you only performed a single PCR reaction, this should be approximately 20 μL. If you pooled two 25 μL PCR reactions, this should be approximately 40 μL of SPRI bead solution. This should remvove primer dimers and other small fragments remaining from PCR.</w:t>
+      </w:r>
     </w:p>
     <w:p>
       <w:pPr>
         <w:numPr>
           <w:ilvl w:val="0"/>
-          <w:numId w:val="1021"/>
+          <w:numId w:val="1022"/>
         </w:numPr>
         <w:pStyle w:val="Compact"/>
       </w:pPr>
       <w:r>
-        <w:t xml:space="preserve">Add 20 μL of 20% PEG/2.5 mM NaCl (i.e. speedbeads without the beads) to samples. This is a 0.8X bead:DNA ratio which should primer dimers and other small fragments remaining from PCR.</w:t>
+        <w:t xml:space="preserve">Perform bead cleanup as in sec. 3.1.2, eluting in 23 μL (i.e., 20 μL for sequencing and 3 μL for post-cleaning QC)</w:t>
       </w:r>
     </w:p>
     <w:p>
       <w:pPr>
         <w:numPr>
           <w:ilvl w:val="0"/>
-          <w:numId w:val="1021"/>
+          <w:numId w:val="1022"/>
         </w:numPr>
         <w:pStyle w:val="Compact"/>
       </w:pPr>
       <w:r>
-        <w:t xml:space="preserve">Perform bead cleanup as in sec. 3.1.2, eluting DNA in 20 μL of low-TE.</w:t>
+        <w:t xml:space="preserve">QC library by visualizing on a gel using the 50 bp Fermentas ladder or by passing through an Agilent Bioanalyzer with a DNA 1000 high sensitivity chip.</w:t>
+      </w:r>
+    </w:p>
+    <w:p>
+      <w:pPr>
+        <w:pStyle w:val="Heading2"/>
+      </w:pPr>
+      <w:bookmarkStart w:id="47" w:name="pooling-for-sequencing"/>
+      <w:r>
+        <w:t xml:space="preserve">Pooling for sequencing</w:t>
+      </w:r>
+      <w:bookmarkEnd w:id="47"/>
+    </w:p>
+    <w:p>
+      <w:pPr>
+        <w:pStyle w:val="FirstParagraph"/>
+      </w:pPr>
+      <w:r>
+        <w:t xml:space="preserve">For multiplexed sequencing, dual-indexed libraries need to be pooled into equimolar ratio pools to ensure approximately equal sequencing coverage. [</w:t>
       </w:r>
     </w:p>
     <w:p>
       <w:pPr>
         <w:numPr>
           <w:ilvl w:val="0"/>
-          <w:numId w:val="1021"/>
+          <w:numId w:val="1023"/>
         </w:numPr>
         <w:pStyle w:val="Compact"/>
       </w:pPr>
-      <w:r>
-        <w:t xml:space="preserve">QC library by visualizing on a gel using the 50 bp Fermentas ladder or by passing through an Agilent Bioanalyzer with a DNA 1000 high sensitivity chip.</w:t>
-      </w:r>
-    </w:p>
-    <w:p>
-      <w:pPr>
-        <w:pStyle w:val="FirstParagraph"/>
-      </w:pPr>
-      <w:r>
-        <w:rPr>
-          <w:b/>
-        </w:rPr>
-        <w:t xml:space="preserve">Note:</w:t>
-      </w:r>
-      <w:r>
-        <w:t xml:space="preserve"> </w:t>
-      </w:r>
-      <w:r>
-        <w:t xml:space="preserve">Quantify samples by Qubit. If concentrations are too low, consider performing another PCR as above, pooling the post-PCR reactions, bead-cleaning with 2.8X bead:DNA ration, and eluting in a lower volume. If pooling,</w:t>
-      </w:r>
-      <w:r>
-        <w:t xml:space="preserve"> </w:t>
-      </w:r>
-      <w:hyperlink r:id="rId45">
+      <w:hyperlink r:id="rId48">
         <w:r>
           <w:rPr>
             <w:rStyle w:val="Hyperlink"/>
           </w:rPr>
-          <w:t xml:space="preserve">this script</w:t>
+          <w:t xml:space="preserve">This script</w:t>
         </w:r>
       </w:hyperlink>
       <w:r>
         <w:t xml:space="preserve"> </w:t>
       </w:r>
       <w:r>
-        <w:t xml:space="preserve">can facilitate determining the library volumes required to create equimolar pools for sequencing</w:t>
+        <w:t xml:space="preserve">can facilitate determining the library volumes required to create equimolar pools for sequencing.</w:t>
+      </w:r>
+    </w:p>
+    <w:p>
+      <w:pPr>
+        <w:numPr>
+          <w:ilvl w:val="0"/>
+          <w:numId w:val="1023"/>
+        </w:numPr>
+        <w:pStyle w:val="Compact"/>
+      </w:pPr>
+      <w:r>
+        <w:t xml:space="preserve">Pipette the required volume of each cleaned, dual-indexed library into the appropriate tube. You should have 1 tube for each sequencing lane.</w:t>
       </w:r>
     </w:p>
     <w:p>
       <w:pPr>
         <w:pStyle w:val="Heading2"/>
       </w:pPr>
-      <w:bookmarkStart w:id="46" w:name="testing-the-libraries"/>
+      <w:bookmarkStart w:id="49" w:name="testing-the-libraries"/>
       <w:r>
         <w:t xml:space="preserve">Testing the libraries</w:t>
       </w:r>
-      <w:bookmarkEnd w:id="46"/>
+      <w:bookmarkEnd w:id="49"/>
     </w:p>
     <w:p>
       <w:pPr>
@@ -5261,7 +5344,7 @@
       <w:r>
         <w:t xml:space="preserve"> </w:t>
       </w:r>
-      <w:hyperlink r:id="rId47">
+      <w:hyperlink r:id="rId50">
         <w:r>
           <w:rPr>
             <w:rStyle w:val="Hyperlink"/>
@@ -5278,7 +5361,7 @@
       <w:r>
         <w:t xml:space="preserve"> </w:t>
       </w:r>
-      <w:hyperlink r:id="rId48">
+      <w:hyperlink r:id="rId51">
         <w:r>
           <w:rPr>
             <w:rStyle w:val="Hyperlink"/>
@@ -5287,12 +5370,12 @@
         </w:r>
       </w:hyperlink>
       <w:r>
-        <w:t xml:space="preserve">. While the reports show some warnings, these can be larger explained by the adapter trimming performed using</w:t>
+        <w:t xml:space="preserve">. While the reports show some warnings, these can be largely eliminated by the adapter trimming performed using</w:t>
       </w:r>
       <w:r>
         <w:t xml:space="preserve"> </w:t>
       </w:r>
-      <w:hyperlink r:id="rId49">
+      <w:hyperlink r:id="rId52">
         <w:r>
           <w:rPr>
             <w:rStyle w:val="Hyperlink"/>
@@ -5308,14 +5391,14 @@
       <w:pPr>
         <w:pStyle w:val="Heading1"/>
       </w:pPr>
-      <w:bookmarkStart w:id="50" w:name="references"/>
+      <w:bookmarkStart w:id="53" w:name="references"/>
       <w:r>
         <w:t xml:space="preserve">References</w:t>
       </w:r>
-      <w:bookmarkEnd w:id="50"/>
-    </w:p>
-    <w:bookmarkStart w:id="59" w:name="refs"/>
-    <w:bookmarkStart w:id="51" w:name="ref-Fisher2011"/>
+      <w:bookmarkEnd w:id="53"/>
+    </w:p>
+    <w:bookmarkStart w:id="62" w:name="refs"/>
+    <w:bookmarkStart w:id="54" w:name="ref-Fisher2011"/>
     <w:p>
       <w:pPr>
         <w:pStyle w:val="Bibliography"/>
@@ -5339,8 +5422,8 @@
         <w:t xml:space="preserve">12: 1–15.</w:t>
       </w:r>
     </w:p>
-    <w:bookmarkEnd w:id="51"/>
-    <w:bookmarkStart w:id="53" w:name="ref-Glenn2019"/>
+    <w:bookmarkEnd w:id="54"/>
+    <w:bookmarkStart w:id="56" w:name="ref-Glenn2019"/>
     <w:p>
       <w:pPr>
         <w:pStyle w:val="Bibliography"/>
@@ -5366,7 +5449,7 @@
       <w:r>
         <w:t xml:space="preserve"> </w:t>
       </w:r>
-      <w:hyperlink r:id="rId52">
+      <w:hyperlink r:id="rId55">
         <w:r>
           <w:rPr>
             <w:rStyle w:val="Hyperlink"/>
@@ -5378,8 +5461,8 @@
         <w:t xml:space="preserve">.</w:t>
       </w:r>
     </w:p>
-    <w:bookmarkEnd w:id="53"/>
-    <w:bookmarkStart w:id="54" w:name="ref-Kobs1997"/>
+    <w:bookmarkEnd w:id="56"/>
+    <w:bookmarkStart w:id="57" w:name="ref-Kobs1997"/>
     <w:p>
       <w:pPr>
         <w:pStyle w:val="Bibliography"/>
@@ -5403,8 +5486,8 @@
         <w:t xml:space="preserve">62 (62): 1–15.</w:t>
       </w:r>
     </w:p>
-    <w:bookmarkEnd w:id="54"/>
-    <w:bookmarkStart w:id="56" w:name="ref-Meyer2010"/>
+    <w:bookmarkEnd w:id="57"/>
+    <w:bookmarkStart w:id="59" w:name="ref-Meyer2010"/>
     <w:p>
       <w:pPr>
         <w:pStyle w:val="Bibliography"/>
@@ -5430,7 +5513,7 @@
       <w:r>
         <w:t xml:space="preserve"> </w:t>
       </w:r>
-      <w:hyperlink r:id="rId55">
+      <w:hyperlink r:id="rId58">
         <w:r>
           <w:rPr>
             <w:rStyle w:val="Hyperlink"/>
@@ -5442,8 +5525,8 @@
         <w:t xml:space="preserve">.</w:t>
       </w:r>
     </w:p>
-    <w:bookmarkEnd w:id="56"/>
-    <w:bookmarkStart w:id="58" w:name="ref-Rohland2012"/>
+    <w:bookmarkEnd w:id="59"/>
+    <w:bookmarkStart w:id="61" w:name="ref-Rohland2012"/>
     <w:p>
       <w:pPr>
         <w:pStyle w:val="Bibliography"/>
@@ -5469,7 +5552,7 @@
       <w:r>
         <w:t xml:space="preserve"> </w:t>
       </w:r>
-      <w:hyperlink r:id="rId57">
+      <w:hyperlink r:id="rId60">
         <w:r>
           <w:rPr>
             <w:rStyle w:val="Hyperlink"/>
@@ -5481,8 +5564,8 @@
         <w:t xml:space="preserve">.</w:t>
       </w:r>
     </w:p>
-    <w:bookmarkEnd w:id="58"/>
-    <w:bookmarkEnd w:id="59"/>
+    <w:bookmarkEnd w:id="61"/>
+    <w:bookmarkEnd w:id="62"/>
     <w:sectPr/>
   </w:body>
 </w:document>
@@ -5841,34 +5924,7 @@
     <w:abstractNumId w:val="991"/>
   </w:num>
   <w:num w:numId="1003">
-    <w:abstractNumId w:val="99411"/>
-    <w:lvlOverride w:ilvl="0">
-      <w:startOverride w:val="1"/>
-    </w:lvlOverride>
-    <w:lvlOverride w:ilvl="1">
-      <w:startOverride w:val="1"/>
-    </w:lvlOverride>
-    <w:lvlOverride w:ilvl="2">
-      <w:startOverride w:val="1"/>
-    </w:lvlOverride>
-    <w:lvlOverride w:ilvl="3">
-      <w:startOverride w:val="1"/>
-    </w:lvlOverride>
-    <w:lvlOverride w:ilvl="4">
-      <w:startOverride w:val="1"/>
-    </w:lvlOverride>
-    <w:lvlOverride w:ilvl="5">
-      <w:startOverride w:val="1"/>
-    </w:lvlOverride>
-    <w:lvlOverride w:ilvl="6">
-      <w:startOverride w:val="1"/>
-    </w:lvlOverride>
-    <w:lvlOverride w:ilvl="7">
-      <w:startOverride w:val="1"/>
-    </w:lvlOverride>
-    <w:lvlOverride w:ilvl="8">
-      <w:startOverride w:val="1"/>
-    </w:lvlOverride>
+    <w:abstractNumId w:val="991"/>
   </w:num>
   <w:num w:numId="1004">
     <w:abstractNumId w:val="99411"/>
@@ -5931,12 +5987,42 @@
     </w:lvlOverride>
   </w:num>
   <w:num w:numId="1006">
-    <w:abstractNumId w:val="991"/>
+    <w:abstractNumId w:val="99411"/>
+    <w:lvlOverride w:ilvl="0">
+      <w:startOverride w:val="1"/>
+    </w:lvlOverride>
+    <w:lvlOverride w:ilvl="1">
+      <w:startOverride w:val="1"/>
+    </w:lvlOverride>
+    <w:lvlOverride w:ilvl="2">
+      <w:startOverride w:val="1"/>
+    </w:lvlOverride>
+    <w:lvlOverride w:ilvl="3">
+      <w:startOverride w:val="1"/>
+    </w:lvlOverride>
+    <w:lvlOverride w:ilvl="4">
+      <w:startOverride w:val="1"/>
+    </w:lvlOverride>
+    <w:lvlOverride w:ilvl="5">
+      <w:startOverride w:val="1"/>
+    </w:lvlOverride>
+    <w:lvlOverride w:ilvl="6">
+      <w:startOverride w:val="1"/>
+    </w:lvlOverride>
+    <w:lvlOverride w:ilvl="7">
+      <w:startOverride w:val="1"/>
+    </w:lvlOverride>
+    <w:lvlOverride w:ilvl="8">
+      <w:startOverride w:val="1"/>
+    </w:lvlOverride>
   </w:num>
   <w:num w:numId="1007">
     <w:abstractNumId w:val="991"/>
   </w:num>
   <w:num w:numId="1008">
+    <w:abstractNumId w:val="991"/>
+  </w:num>
+  <w:num w:numId="1009">
     <w:abstractNumId w:val="99411"/>
     <w:lvlOverride w:ilvl="0">
       <w:startOverride w:val="1"/>
@@ -5966,10 +6052,10 @@
       <w:startOverride w:val="1"/>
     </w:lvlOverride>
   </w:num>
-  <w:num w:numId="1009">
+  <w:num w:numId="1010">
     <w:abstractNumId w:val="991"/>
   </w:num>
-  <w:num w:numId="1010">
+  <w:num w:numId="1011">
     <w:abstractNumId w:val="99411"/>
     <w:lvlOverride w:ilvl="0">
       <w:startOverride w:val="1"/>
@@ -5999,38 +6085,8 @@
       <w:startOverride w:val="1"/>
     </w:lvlOverride>
   </w:num>
-  <w:num w:numId="1011">
+  <w:num w:numId="1012">
     <w:abstractNumId w:val="991"/>
-  </w:num>
-  <w:num w:numId="1012">
-    <w:abstractNumId w:val="99411"/>
-    <w:lvlOverride w:ilvl="0">
-      <w:startOverride w:val="1"/>
-    </w:lvlOverride>
-    <w:lvlOverride w:ilvl="1">
-      <w:startOverride w:val="1"/>
-    </w:lvlOverride>
-    <w:lvlOverride w:ilvl="2">
-      <w:startOverride w:val="1"/>
-    </w:lvlOverride>
-    <w:lvlOverride w:ilvl="3">
-      <w:startOverride w:val="1"/>
-    </w:lvlOverride>
-    <w:lvlOverride w:ilvl="4">
-      <w:startOverride w:val="1"/>
-    </w:lvlOverride>
-    <w:lvlOverride w:ilvl="5">
-      <w:startOverride w:val="1"/>
-    </w:lvlOverride>
-    <w:lvlOverride w:ilvl="6">
-      <w:startOverride w:val="1"/>
-    </w:lvlOverride>
-    <w:lvlOverride w:ilvl="7">
-      <w:startOverride w:val="1"/>
-    </w:lvlOverride>
-    <w:lvlOverride w:ilvl="8">
-      <w:startOverride w:val="1"/>
-    </w:lvlOverride>
   </w:num>
   <w:num w:numId="1013">
     <w:abstractNumId w:val="99411"/>
@@ -6183,7 +6239,34 @@
     </w:lvlOverride>
   </w:num>
   <w:num w:numId="1018">
-    <w:abstractNumId w:val="991"/>
+    <w:abstractNumId w:val="99411"/>
+    <w:lvlOverride w:ilvl="0">
+      <w:startOverride w:val="1"/>
+    </w:lvlOverride>
+    <w:lvlOverride w:ilvl="1">
+      <w:startOverride w:val="1"/>
+    </w:lvlOverride>
+    <w:lvlOverride w:ilvl="2">
+      <w:startOverride w:val="1"/>
+    </w:lvlOverride>
+    <w:lvlOverride w:ilvl="3">
+      <w:startOverride w:val="1"/>
+    </w:lvlOverride>
+    <w:lvlOverride w:ilvl="4">
+      <w:startOverride w:val="1"/>
+    </w:lvlOverride>
+    <w:lvlOverride w:ilvl="5">
+      <w:startOverride w:val="1"/>
+    </w:lvlOverride>
+    <w:lvlOverride w:ilvl="6">
+      <w:startOverride w:val="1"/>
+    </w:lvlOverride>
+    <w:lvlOverride w:ilvl="7">
+      <w:startOverride w:val="1"/>
+    </w:lvlOverride>
+    <w:lvlOverride w:ilvl="8">
+      <w:startOverride w:val="1"/>
+    </w:lvlOverride>
   </w:num>
   <w:num w:numId="1019">
     <w:abstractNumId w:val="991"/>
@@ -6192,6 +6275,39 @@
     <w:abstractNumId w:val="991"/>
   </w:num>
   <w:num w:numId="1021">
+    <w:abstractNumId w:val="991"/>
+  </w:num>
+  <w:num w:numId="1022">
+    <w:abstractNumId w:val="99411"/>
+    <w:lvlOverride w:ilvl="0">
+      <w:startOverride w:val="1"/>
+    </w:lvlOverride>
+    <w:lvlOverride w:ilvl="1">
+      <w:startOverride w:val="1"/>
+    </w:lvlOverride>
+    <w:lvlOverride w:ilvl="2">
+      <w:startOverride w:val="1"/>
+    </w:lvlOverride>
+    <w:lvlOverride w:ilvl="3">
+      <w:startOverride w:val="1"/>
+    </w:lvlOverride>
+    <w:lvlOverride w:ilvl="4">
+      <w:startOverride w:val="1"/>
+    </w:lvlOverride>
+    <w:lvlOverride w:ilvl="5">
+      <w:startOverride w:val="1"/>
+    </w:lvlOverride>
+    <w:lvlOverride w:ilvl="6">
+      <w:startOverride w:val="1"/>
+    </w:lvlOverride>
+    <w:lvlOverride w:ilvl="7">
+      <w:startOverride w:val="1"/>
+    </w:lvlOverride>
+    <w:lvlOverride w:ilvl="8">
+      <w:startOverride w:val="1"/>
+    </w:lvlOverride>
+  </w:num>
+  <w:num w:numId="1023">
     <w:abstractNumId w:val="99411"/>
     <w:lvlOverride w:ilvl="0">
       <w:startOverride w:val="1"/>

</xml_diff>

<commit_message>
Quick fix to concentrations in A-tailing and table headers
</commit_message>
<xml_diff>
--- a/libraryPrep_Illumina/libraryPrep_protocol.docx
+++ b/libraryPrep_Illumina/libraryPrep_protocol.docx
@@ -2098,7 +2098,7 @@
         <w:t xml:space="preserve">library preparation (</w:t>
       </w:r>
       <w:r>
-        <w:t xml:space="preserve">[@Fisher2011]</w:t>
+        <w:t xml:space="preserve">Fisher et al. (2011)</w:t>
       </w:r>
       <w:r>
         <w:t xml:space="preserve">) with</w:t>
@@ -2122,7 +2122,7 @@
         <w:t xml:space="preserve">master mixes (</w:t>
       </w:r>
       <w:r>
-        <w:t xml:space="preserve">[@Kobs1997]</w:t>
+        <w:t xml:space="preserve">Kobs (1997)</w:t>
       </w:r>
       <w:r>
         <w:t xml:space="preserve">;</w:t>
@@ -2131,7 +2131,7 @@
         <w:t xml:space="preserve"> </w:t>
       </w:r>
       <w:r>
-        <w:t xml:space="preserve">[@Meyer2010]</w:t>
+        <w:t xml:space="preserve">Meyer and Kircher (2010)</w:t>
       </w:r>
       <w:r>
         <w:t xml:space="preserve">;</w:t>
@@ -2140,19 +2140,19 @@
         <w:t xml:space="preserve"> </w:t>
       </w:r>
       <w:r>
-        <w:t xml:space="preserve">[@Fisher2011]</w:t>
+        <w:t xml:space="preserve">Fisher et al. (2011)</w:t>
       </w:r>
       <w:r>
         <w:t xml:space="preserve">) and SPRI beads (</w:t>
       </w:r>
       <w:r>
-        <w:t xml:space="preserve">[@Rohland2012]</w:t>
+        <w:t xml:space="preserve">Rohland and Reich (2012)</w:t>
       </w:r>
       <w:r>
         <w:t xml:space="preserve">), and incorporates i5 and i7 Ilummina indices into adapters through PCR (</w:t>
       </w:r>
       <w:r>
-        <w:t xml:space="preserve">[@Glenn2019]</w:t>
+        <w:t xml:space="preserve">Glenn et al. (2019)</w:t>
       </w:r>
       <w:r>
         <w:t xml:space="preserve">).</w:t>
@@ -2197,7 +2197,7 @@
         <w:t xml:space="preserve"> </w:t>
       </w:r>
       <w:r>
-        <w:t xml:space="preserve">[@Glenn2019]</w:t>
+        <w:t xml:space="preserve">Glenn et al. (2019)</w:t>
       </w:r>
       <w:r>
         <w:t xml:space="preserve">). These are diluted to 5 μM.</w:t>
@@ -2231,7 +2231,7 @@
         <w:t xml:space="preserve"> </w:t>
       </w:r>
       <w:r>
-        <w:t xml:space="preserve">[@Glenn2019]</w:t>
+        <w:t xml:space="preserve">Glenn et al. (2019)</w:t>
       </w:r>
       <w:r>
         <w:t xml:space="preserve">). These are diluted to 5 μM. This is referred to as the</w:t>
@@ -2265,7 +2265,7 @@
         <w:t xml:space="preserve">Prepared the SPRI bead solution, which replaces Ampure XP beads for cleaning enzymatic reations (</w:t>
       </w:r>
       <w:r>
-        <w:t xml:space="preserve">[@Rohland2012]</w:t>
+        <w:t xml:space="preserve">Rohland and Reich (2012)</w:t>
       </w:r>
       <w:r>
         <w:t xml:space="preserve">; reproduced in supplementary file:</w:t>
@@ -2287,7 +2287,7 @@
         <w:t xml:space="preserve"> </w:t>
       </w:r>
       <w:r>
-        <w:t xml:space="preserve">[@Glenn2019]</w:t>
+        <w:t xml:space="preserve">Glenn et al. (2019)</w:t>
       </w:r>
       <w:r>
         <w:t xml:space="preserve">). Be sure to also prepare a PEG solution lacking the actual SPRI beads (described in the same file, which will be used throughout the protocol.</w:t>
@@ -2644,7 +2644,7 @@
         <w:t xml:space="preserve">The beads from the above reaction will be kept through all subsequent enzymatic reactions and reused for all SPRI bead cleanups (except PCR). The beads do not interfere with the reactions (</w:t>
       </w:r>
       <w:r>
-        <w:t xml:space="preserve">[@Fisher2011]</w:t>
+        <w:t xml:space="preserve">Fisher et al. (2011)</w:t>
       </w:r>
       <w:r>
         <w:t xml:space="preserve">).</w:t>
@@ -2705,10 +2705,10 @@
         <w:t xml:space="preserve"> </w:t>
       </w:r>
       <w:r>
-        <w:t xml:space="preserve">[@Meyer2010]</w:t>
-      </w:r>
-      <w:r>
-        <w:t xml:space="preserve">. All volumes in μL</w:t>
+        <w:t xml:space="preserve">Meyer and Kircher (2010)</w:t>
+      </w:r>
+      <w:r>
+        <w:t xml:space="preserve">. All volumes in μL. Final concentrations calculated from total sample volume (i.e., master mix + samplei = 30 μL)</w:t>
       </w:r>
     </w:p>
     <w:tbl>
@@ -3415,7 +3415,7 @@
         <w:t xml:space="preserve">Add 84 μL of 20% PEG-8000/2.5 mM NaCl (i.e. SPRI bead solution without the beads) to samples. This is a 2.8X Bead:DNA ratio (</w:t>
       </w:r>
       <w:r>
-        <w:t xml:space="preserve">[@Fisher2011]</w:t>
+        <w:t xml:space="preserve">Fisher et al. (2011)</w:t>
       </w:r>
       <w:r>
         <w:t xml:space="preserve">).</w:t>
@@ -3488,7 +3488,7 @@
         <w:t xml:space="preserve"> </w:t>
       </w:r>
       <w:r>
-        <w:t xml:space="preserve">[@Kobs1997]</w:t>
+        <w:t xml:space="preserve">Kobs (1997)</w:t>
       </w:r>
       <w:r>
         <w:t xml:space="preserve"> </w:t>
@@ -3511,7 +3511,7 @@
         <w:t xml:space="preserve"> </w:t>
       </w:r>
       <w:r>
-        <w:t xml:space="preserve">for details on A-tailing. All volumes in μL</w:t>
+        <w:t xml:space="preserve">for details on A-tailing. All volumes in μL. Final concentrations calculated from total sample volume (i.e., master mix + sample = 30 μL)</w:t>
       </w:r>
     </w:p>
     <w:tbl>
@@ -3809,7 +3809,7 @@
               <w:jc w:val="left"/>
             </w:pPr>
             <w:r>
-              <w:t xml:space="preserve">3</w:t>
+              <w:t xml:space="preserve">0.75</w:t>
             </w:r>
           </w:p>
         </w:tc>
@@ -3963,7 +3963,7 @@
               <w:jc w:val="left"/>
             </w:pPr>
             <w:r>
-              <w:t xml:space="preserve">1.9</w:t>
+              <w:t xml:space="preserve">4.15</w:t>
             </w:r>
           </w:p>
         </w:tc>
@@ -4113,7 +4113,7 @@
         <w:t xml:space="preserve">Add 66 μL of 20% PEG-8000/2.5 mM NaCl (i.e. SPRI bead solution without the beads) to samples. This is a 2.2X Bead:DNA ratio (</w:t>
       </w:r>
       <w:r>
-        <w:t xml:space="preserve">[@Fisher2011]</w:t>
+        <w:t xml:space="preserve">Fisher et al. (2011)</w:t>
       </w:r>
       <w:r>
         <w:t xml:space="preserve">).</w:t>
@@ -4186,10 +4186,10 @@
         <w:t xml:space="preserve"> </w:t>
       </w:r>
       <w:r>
-        <w:t xml:space="preserve">[@Meyer2010]</w:t>
-      </w:r>
-      <w:r>
-        <w:t xml:space="preserve">. All volumes in μL</w:t>
+        <w:t xml:space="preserve">Meyer and Kircher (2010)</w:t>
+      </w:r>
+      <w:r>
+        <w:t xml:space="preserve">. All volumes in μL. Final concentrations calculated from total sample volume (i.e., master mix + adapters + sample = 35 μL)</w:t>
       </w:r>
     </w:p>
     <w:tbl>
@@ -4806,7 +4806,7 @@
         </w:r>
       </w:hyperlink>
       <w:r>
-        <w:t xml:space="preserve">. All volumes in μL</w:t>
+        <w:t xml:space="preserve">. All volumes in μL. Final concentrations calculated from total sample volume (i.e., master mix + primers + sample = 25 μL)</w:t>
       </w:r>
     </w:p>
     <w:tbl>
@@ -5356,7 +5356,7 @@
         <w:t xml:space="preserve"> </w:t>
       </w:r>
       <w:r>
-        <w:t xml:space="preserve">[@Glenn2019]</w:t>
+        <w:t xml:space="preserve">Glenn et al. (2019)</w:t>
       </w:r>
       <w:r>
         <w:t xml:space="preserve"> </w:t>

</xml_diff>

<commit_message>
Typo fix for Nacl concentration
</commit_message>
<xml_diff>
--- a/libraryPrep_Illumina/libraryPrep_protocol.docx
+++ b/libraryPrep_Illumina/libraryPrep_protocol.docx
@@ -3412,7 +3412,7 @@
         <w:pStyle w:val="Compact"/>
       </w:pPr>
       <w:r>
-        <w:t xml:space="preserve">Add 84 μL of 20% PEG-8000/2.5 mM NaCl (i.e. SPRI bead solution without the beads) to samples. This is a 2.8X Bead:DNA ratio (</w:t>
+        <w:t xml:space="preserve">Add 84 μL of 20% PEG-8000/2.5M NaCl (i.e. SPRI bead solution without the beads) to samples. This is a 2.8X Bead:DNA ratio (</w:t>
       </w:r>
       <w:r>
         <w:t xml:space="preserve">Fisher et al. (2011)</w:t>
@@ -4110,7 +4110,7 @@
         <w:pStyle w:val="Compact"/>
       </w:pPr>
       <w:r>
-        <w:t xml:space="preserve">Add 66 μL of 20% PEG-8000/2.5 mM NaCl (i.e. SPRI bead solution without the beads) to samples. This is a 2.2X Bead:DNA ratio (</w:t>
+        <w:t xml:space="preserve">Add 66 μL of 20% PEG-8000/2.5M NaCl (i.e. SPRI bead solution without the beads) to samples. This is a 2.2X Bead:DNA ratio (</w:t>
       </w:r>
       <w:r>
         <w:t xml:space="preserve">Fisher et al. (2011)</w:t>
@@ -4722,7 +4722,7 @@
         <w:pStyle w:val="Compact"/>
       </w:pPr>
       <w:r>
-        <w:t xml:space="preserve">Add 31.5 μL of 20% PEG/2.5 mM NaCl (i.e. speedbeads without the beads) to samples. This is a 0.9X bead:DNA ratio. This will get rid of smaller DNA fragments (e.g., &lt; ~250 bp) like adapter dimers that may have formed during the ligation reaction.</w:t>
+        <w:t xml:space="preserve">Add 31.5 μL of 20% PEG/2.5M NaCl (i.e. speedbeads without the beads) to samples. This is a 0.9X bead:DNA ratio. This will get rid of smaller DNA fragments (e.g., &lt; ~250 bp) like adapter dimers that may have formed during the ligation reaction.</w:t>
       </w:r>
     </w:p>
     <w:p>

</xml_diff>